<commit_message>
Minor adjustments to the English version.
</commit_message>
<xml_diff>
--- a/curriculum-vitae-en.docx
+++ b/curriculum-vitae-en.docx
@@ -1081,7 +1081,16 @@
           <w:szCs w:val="24"/>
           <w:lang w:val="en-US"/>
         </w:rPr>
-        <w:t>Project Management</w:t>
+        <w:t>Project m</w:t>
+      </w:r>
+      <w:r>
+        <w:rPr>
+          <w:rFonts w:ascii="Times New Roman" w:eastAsia="Times New Roman" w:hAnsi="Times New Roman" w:cs="Times New Roman"/>
+          <w:sz w:val="24"/>
+          <w:szCs w:val="24"/>
+          <w:lang w:val="en-US"/>
+        </w:rPr>
+        <w:t>anagement</w:t>
       </w:r>
     </w:p>
     <w:p>
@@ -1890,7 +1899,16 @@
           <w:szCs w:val="24"/>
           <w:lang w:val="en-US"/>
         </w:rPr>
-        <w:t>, CoffeeScript</w:t>
+        <w:t xml:space="preserve"> and</w:t>
+      </w:r>
+      <w:r>
+        <w:rPr>
+          <w:rFonts w:ascii="Times New Roman" w:eastAsia="Times New Roman" w:hAnsi="Times New Roman" w:cs="Times New Roman"/>
+          <w:sz w:val="24"/>
+          <w:szCs w:val="24"/>
+          <w:lang w:val="en-US"/>
+        </w:rPr>
+        <w:t xml:space="preserve"> CoffeeScript</w:t>
       </w:r>
     </w:p>
     <w:p>
@@ -2133,7 +2151,25 @@
           <w:szCs w:val="24"/>
           <w:lang w:val="en-US"/>
         </w:rPr>
-        <w:t>Programming languages: Java, Javascript, CoffeeScript</w:t>
+        <w:t>Programming languages: Java, Javascript</w:t>
+      </w:r>
+      <w:r>
+        <w:rPr>
+          <w:rFonts w:ascii="Times New Roman" w:eastAsia="Times New Roman" w:hAnsi="Times New Roman" w:cs="Times New Roman"/>
+          <w:sz w:val="24"/>
+          <w:szCs w:val="24"/>
+          <w:lang w:val="en-US"/>
+        </w:rPr>
+        <w:t xml:space="preserve"> and</w:t>
+      </w:r>
+      <w:r>
+        <w:rPr>
+          <w:rFonts w:ascii="Times New Roman" w:eastAsia="Times New Roman" w:hAnsi="Times New Roman" w:cs="Times New Roman"/>
+          <w:sz w:val="24"/>
+          <w:szCs w:val="24"/>
+          <w:lang w:val="en-US"/>
+        </w:rPr>
+        <w:t xml:space="preserve"> CoffeeScript</w:t>
       </w:r>
     </w:p>
     <w:p>
@@ -2250,7 +2286,25 @@
           <w:szCs w:val="24"/>
           <w:lang w:val="en-US"/>
         </w:rPr>
-        <w:t>JPA, Spring Framework, Express, Mongoose</w:t>
+        <w:t>JPA, Spring Framework, Express</w:t>
+      </w:r>
+      <w:r>
+        <w:rPr>
+          <w:rFonts w:ascii="Times New Roman" w:eastAsia="Times New Roman" w:hAnsi="Times New Roman" w:cs="Times New Roman"/>
+          <w:sz w:val="24"/>
+          <w:szCs w:val="24"/>
+          <w:lang w:val="en-US"/>
+        </w:rPr>
+        <w:t xml:space="preserve"> and</w:t>
+      </w:r>
+      <w:r>
+        <w:rPr>
+          <w:rFonts w:ascii="Times New Roman" w:eastAsia="Times New Roman" w:hAnsi="Times New Roman" w:cs="Times New Roman"/>
+          <w:sz w:val="24"/>
+          <w:szCs w:val="24"/>
+          <w:lang w:val="en-US"/>
+        </w:rPr>
+        <w:t xml:space="preserve"> Mongoose</w:t>
       </w:r>
     </w:p>
     <w:p>
@@ -2308,8 +2362,6 @@
           <w:lang w:val="en-US"/>
         </w:rPr>
       </w:pPr>
-      <w:bookmarkStart w:id="0" w:name="_GoBack"/>
-      <w:bookmarkEnd w:id="0"/>
     </w:p>
     <w:p>
       <w:pPr>
@@ -2408,7 +2460,27 @@
           <w:szCs w:val="24"/>
           <w:lang w:val="en-US"/>
         </w:rPr>
-        <w:t>Knowledge in SQL, PL/SQL, PL/pgSQL</w:t>
+        <w:t>Knowledge in SQL, PL/SQL</w:t>
+      </w:r>
+      <w:r>
+        <w:rPr>
+          <w:rFonts w:ascii="Times New Roman" w:eastAsia="Times New Roman" w:hAnsi="Times New Roman" w:cs="Times New Roman"/>
+          <w:sz w:val="24"/>
+          <w:szCs w:val="24"/>
+          <w:lang w:val="en-US"/>
+        </w:rPr>
+        <w:t xml:space="preserve"> and</w:t>
+      </w:r>
+      <w:bookmarkStart w:id="0" w:name="_GoBack"/>
+      <w:bookmarkEnd w:id="0"/>
+      <w:r>
+        <w:rPr>
+          <w:rFonts w:ascii="Times New Roman" w:eastAsia="Times New Roman" w:hAnsi="Times New Roman" w:cs="Times New Roman"/>
+          <w:sz w:val="24"/>
+          <w:szCs w:val="24"/>
+          <w:lang w:val="en-US"/>
+        </w:rPr>
+        <w:t xml:space="preserve"> PL/pgSQL</w:t>
       </w:r>
     </w:p>
     <w:p>
@@ -6107,6 +6179,7 @@
   <w:style w:type="character" w:default="1" w:styleId="DefaultParagraphFont">
     <w:name w:val="Default Paragraph Font"/>
     <w:uiPriority w:val="1"/>
+    <w:semiHidden/>
     <w:unhideWhenUsed/>
   </w:style>
   <w:style w:type="table" w:default="1" w:styleId="TableNormal">
@@ -6478,6 +6551,7 @@
   <w:style w:type="character" w:default="1" w:styleId="DefaultParagraphFont">
     <w:name w:val="Default Paragraph Font"/>
     <w:uiPriority w:val="1"/>
+    <w:semiHidden/>
     <w:unhideWhenUsed/>
   </w:style>
   <w:style w:type="table" w:default="1" w:styleId="TableNormal">

</xml_diff>

<commit_message>
Updating Vostu's apps links.
</commit_message>
<xml_diff>
--- a/curriculum-vitae-en.docx
+++ b/curriculum-vitae-en.docx
@@ -1766,31 +1766,19 @@
             <w:szCs w:val="24"/>
             <w:lang w:val="en-US"/>
           </w:rPr>
-          <w:t>Meow</w:t>
+          <w:t>Meow!</w:t>
         </w:r>
       </w:hyperlink>
+      <w:r>
+        <w:rPr>
+          <w:rFonts w:ascii="Times New Roman" w:eastAsia="Times New Roman" w:hAnsi="Times New Roman" w:cs="Times New Roman"/>
+          <w:sz w:val="24"/>
+          <w:szCs w:val="24"/>
+          <w:lang w:val="en-US"/>
+        </w:rPr>
+        <w:t xml:space="preserve">, </w:t>
+      </w:r>
       <w:hyperlink r:id="rId9" w:history="1">
-        <w:r>
-          <w:rPr>
-            <w:rStyle w:val="Hyperlink"/>
-            <w:rFonts w:ascii="Times New Roman" w:eastAsia="Times New Roman" w:hAnsi="Times New Roman" w:cs="Times New Roman"/>
-            <w:sz w:val="24"/>
-            <w:szCs w:val="24"/>
-            <w:lang w:val="en-US"/>
-          </w:rPr>
-          <w:t>!</w:t>
-        </w:r>
-      </w:hyperlink>
-      <w:r>
-        <w:rPr>
-          <w:rFonts w:ascii="Times New Roman" w:eastAsia="Times New Roman" w:hAnsi="Times New Roman" w:cs="Times New Roman"/>
-          <w:sz w:val="24"/>
-          <w:szCs w:val="24"/>
-          <w:lang w:val="en-US"/>
-        </w:rPr>
-        <w:t xml:space="preserve">, </w:t>
-      </w:r>
-      <w:hyperlink r:id="rId10" w:history="1">
         <w:r>
           <w:rPr>
             <w:rStyle w:val="Hyperlink"/>
@@ -1811,7 +1799,7 @@
         </w:rPr>
         <w:t xml:space="preserve">, </w:t>
       </w:r>
-      <w:hyperlink r:id="rId11" w:history="1">
+      <w:hyperlink r:id="rId10" w:history="1">
         <w:r>
           <w:rPr>
             <w:rStyle w:val="Hyperlink"/>
@@ -1832,7 +1820,7 @@
         </w:rPr>
         <w:t xml:space="preserve">, </w:t>
       </w:r>
-      <w:hyperlink r:id="rId12" w:history="1">
+      <w:hyperlink r:id="rId11" w:history="1">
         <w:r>
           <w:rPr>
             <w:rStyle w:val="Hyperlink"/>
@@ -1884,7 +1872,7 @@
         </w:rPr>
         <w:t xml:space="preserve">: </w:t>
       </w:r>
-      <w:hyperlink r:id="rId13" w:history="1">
+      <w:hyperlink r:id="rId12" w:history="1">
         <w:r>
           <w:rPr>
             <w:rStyle w:val="Hyperlink"/>
@@ -1905,7 +1893,7 @@
         </w:rPr>
         <w:t xml:space="preserve">, </w:t>
       </w:r>
-      <w:hyperlink r:id="rId14" w:history="1">
+      <w:hyperlink r:id="rId13" w:history="1">
         <w:r>
           <w:rPr>
             <w:rStyle w:val="Hyperlink"/>
@@ -1926,7 +1914,7 @@
         </w:rPr>
         <w:t xml:space="preserve">, </w:t>
       </w:r>
-      <w:hyperlink r:id="rId15" w:history="1">
+      <w:hyperlink r:id="rId14" w:history="1">
         <w:r>
           <w:rPr>
             <w:rStyle w:val="Hyperlink"/>
@@ -1947,7 +1935,7 @@
         </w:rPr>
         <w:t xml:space="preserve">, </w:t>
       </w:r>
-      <w:hyperlink r:id="rId16" w:history="1">
+      <w:hyperlink r:id="rId15" w:history="1">
         <w:proofErr w:type="spellStart"/>
         <w:r>
           <w:rPr>
@@ -2165,6 +2153,8 @@
         </w:rPr>
         <w:t>IDEs: Sublime Text</w:t>
       </w:r>
+      <w:bookmarkStart w:id="0" w:name="_GoBack"/>
+      <w:bookmarkEnd w:id="0"/>
     </w:p>
     <w:p>
       <w:pPr>
@@ -2248,8 +2238,6 @@
         </w:rPr>
         <w:t>and Handlebars</w:t>
       </w:r>
-      <w:bookmarkStart w:id="0" w:name="_GoBack"/>
-      <w:bookmarkEnd w:id="0"/>
     </w:p>
     <w:p>
       <w:pPr>
@@ -6813,6 +6801,7 @@
   <w:style w:type="character" w:default="1" w:styleId="DefaultParagraphFont">
     <w:name w:val="Default Paragraph Font"/>
     <w:uiPriority w:val="1"/>
+    <w:semiHidden/>
     <w:unhideWhenUsed/>
   </w:style>
   <w:style w:type="table" w:default="1" w:styleId="TableNormal">
@@ -7184,6 +7173,7 @@
   <w:style w:type="character" w:default="1" w:styleId="DefaultParagraphFont">
     <w:name w:val="Default Paragraph Font"/>
     <w:uiPriority w:val="1"/>
+    <w:semiHidden/>
     <w:unhideWhenUsed/>
   </w:style>
   <w:style w:type="table" w:default="1" w:styleId="TableNormal">

</xml_diff>